<commit_message>
Correct typo of Rectangele to Rectangle
</commit_message>
<xml_diff>
--- a/PassTask/4.1P/4-1P.docx
+++ b/PassTask/4.1P/4-1P.docx
@@ -4950,6 +4950,42 @@
           <w:sz w:val="13"/>
           <w:szCs w:val="13"/>
         </w:rPr>
+        <w:t xml:space="preserve"> = endX;</w:t>
+      </w:r>
+    </w:p>
+    <w:p>
+      <w:pPr>
+        <w:pStyle w:val="PlainText"/>
+        <w:rPr>
+          <w:rFonts w:ascii="Courier New" w:hAnsi="Courier New" w:cs="Courier New"/>
+          <w:sz w:val="13"/>
+          <w:szCs w:val="13"/>
+        </w:rPr>
+      </w:pPr>
+      <w:r>
+        <w:rPr>
+          <w:rFonts w:ascii="Courier New" w:hAnsi="Courier New" w:cs="Courier New"/>
+          <w:sz w:val="13"/>
+          <w:szCs w:val="13"/>
+        </w:rPr>
+        <w:t xml:space="preserve">            </w:t>
+      </w:r>
+      <w:proofErr w:type="spellStart"/>
+      <w:r>
+        <w:rPr>
+          <w:rFonts w:ascii="Courier New" w:hAnsi="Courier New" w:cs="Courier New"/>
+          <w:sz w:val="13"/>
+          <w:szCs w:val="13"/>
+        </w:rPr>
+        <w:t>EndY</w:t>
+      </w:r>
+      <w:proofErr w:type="spellEnd"/>
+      <w:r>
+        <w:rPr>
+          <w:rFonts w:ascii="Courier New" w:hAnsi="Courier New" w:cs="Courier New"/>
+          <w:sz w:val="13"/>
+          <w:szCs w:val="13"/>
+        </w:rPr>
         <w:t xml:space="preserve"> = </w:t>
       </w:r>
       <w:proofErr w:type="spellStart"/>
@@ -4959,6 +4995,134 @@
           <w:sz w:val="13"/>
           <w:szCs w:val="13"/>
         </w:rPr>
+        <w:t>endY</w:t>
+      </w:r>
+      <w:proofErr w:type="spellEnd"/>
+      <w:r>
+        <w:rPr>
+          <w:rFonts w:ascii="Courier New" w:hAnsi="Courier New" w:cs="Courier New"/>
+          <w:sz w:val="13"/>
+          <w:szCs w:val="13"/>
+        </w:rPr>
+        <w:t>;</w:t>
+      </w:r>
+    </w:p>
+    <w:p>
+      <w:pPr>
+        <w:pStyle w:val="PlainText"/>
+        <w:rPr>
+          <w:rFonts w:ascii="Courier New" w:hAnsi="Courier New" w:cs="Courier New"/>
+          <w:sz w:val="13"/>
+          <w:szCs w:val="13"/>
+        </w:rPr>
+      </w:pPr>
+      <w:r>
+        <w:rPr>
+          <w:rFonts w:ascii="Courier New" w:hAnsi="Courier New" w:cs="Courier New"/>
+          <w:sz w:val="13"/>
+          <w:szCs w:val="13"/>
+        </w:rPr>
+        <w:t xml:space="preserve">        }</w:t>
+      </w:r>
+    </w:p>
+    <w:p>
+      <w:pPr>
+        <w:pStyle w:val="PlainText"/>
+        <w:rPr>
+          <w:rFonts w:ascii="Courier New" w:hAnsi="Courier New" w:cs="Courier New"/>
+          <w:sz w:val="13"/>
+          <w:szCs w:val="13"/>
+        </w:rPr>
+      </w:pPr>
+    </w:p>
+    <w:p>
+      <w:pPr>
+        <w:pStyle w:val="PlainText"/>
+        <w:rPr>
+          <w:rFonts w:ascii="Courier New" w:hAnsi="Courier New" w:cs="Courier New"/>
+          <w:sz w:val="13"/>
+          <w:szCs w:val="13"/>
+        </w:rPr>
+      </w:pPr>
+      <w:r>
+        <w:rPr>
+          <w:rFonts w:ascii="Courier New" w:hAnsi="Courier New" w:cs="Courier New"/>
+          <w:sz w:val="13"/>
+          <w:szCs w:val="13"/>
+        </w:rPr>
+        <w:t xml:space="preserve">        // Properties</w:t>
+      </w:r>
+    </w:p>
+    <w:p>
+      <w:pPr>
+        <w:pStyle w:val="PlainText"/>
+        <w:rPr>
+          <w:rFonts w:ascii="Courier New" w:hAnsi="Courier New" w:cs="Courier New"/>
+          <w:sz w:val="13"/>
+          <w:szCs w:val="13"/>
+        </w:rPr>
+      </w:pPr>
+      <w:r>
+        <w:rPr>
+          <w:rFonts w:ascii="Courier New" w:hAnsi="Courier New" w:cs="Courier New"/>
+          <w:sz w:val="13"/>
+          <w:szCs w:val="13"/>
+        </w:rPr>
+        <w:t xml:space="preserve">        public float </w:t>
+      </w:r>
+      <w:proofErr w:type="spellStart"/>
+      <w:r>
+        <w:rPr>
+          <w:rFonts w:ascii="Courier New" w:hAnsi="Courier New" w:cs="Courier New"/>
+          <w:sz w:val="13"/>
+          <w:szCs w:val="13"/>
+        </w:rPr>
+        <w:t>EndX</w:t>
+      </w:r>
+      <w:proofErr w:type="spellEnd"/>
+    </w:p>
+    <w:p>
+      <w:pPr>
+        <w:pStyle w:val="PlainText"/>
+        <w:rPr>
+          <w:rFonts w:ascii="Courier New" w:hAnsi="Courier New" w:cs="Courier New"/>
+          <w:sz w:val="13"/>
+          <w:szCs w:val="13"/>
+        </w:rPr>
+      </w:pPr>
+      <w:r>
+        <w:rPr>
+          <w:rFonts w:ascii="Courier New" w:hAnsi="Courier New" w:cs="Courier New"/>
+          <w:sz w:val="13"/>
+          <w:szCs w:val="13"/>
+        </w:rPr>
+        <w:t xml:space="preserve">        {</w:t>
+      </w:r>
+    </w:p>
+    <w:p>
+      <w:pPr>
+        <w:pStyle w:val="PlainText"/>
+        <w:rPr>
+          <w:rFonts w:ascii="Courier New" w:hAnsi="Courier New" w:cs="Courier New"/>
+          <w:sz w:val="13"/>
+          <w:szCs w:val="13"/>
+        </w:rPr>
+      </w:pPr>
+      <w:r>
+        <w:rPr>
+          <w:rFonts w:ascii="Courier New" w:hAnsi="Courier New" w:cs="Courier New"/>
+          <w:sz w:val="13"/>
+          <w:szCs w:val="13"/>
+        </w:rPr>
+        <w:t xml:space="preserve">            get { return _</w:t>
+      </w:r>
+      <w:proofErr w:type="spellStart"/>
+      <w:r>
+        <w:rPr>
+          <w:rFonts w:ascii="Courier New" w:hAnsi="Courier New" w:cs="Courier New"/>
+          <w:sz w:val="13"/>
+          <w:szCs w:val="13"/>
+        </w:rPr>
         <w:t>endX</w:t>
       </w:r>
       <w:proofErr w:type="spellEnd"/>
@@ -4968,7 +5132,297 @@
           <w:sz w:val="13"/>
           <w:szCs w:val="13"/>
         </w:rPr>
-        <w:t>;</w:t>
+        <w:t>; }</w:t>
+      </w:r>
+    </w:p>
+    <w:p>
+      <w:pPr>
+        <w:pStyle w:val="PlainText"/>
+        <w:rPr>
+          <w:rFonts w:ascii="Courier New" w:hAnsi="Courier New" w:cs="Courier New"/>
+          <w:sz w:val="13"/>
+          <w:szCs w:val="13"/>
+        </w:rPr>
+      </w:pPr>
+      <w:r>
+        <w:rPr>
+          <w:rFonts w:ascii="Courier New" w:hAnsi="Courier New" w:cs="Courier New"/>
+          <w:sz w:val="13"/>
+          <w:szCs w:val="13"/>
+        </w:rPr>
+        <w:t xml:space="preserve">            set { _</w:t>
+      </w:r>
+      <w:proofErr w:type="spellStart"/>
+      <w:r>
+        <w:rPr>
+          <w:rFonts w:ascii="Courier New" w:hAnsi="Courier New" w:cs="Courier New"/>
+          <w:sz w:val="13"/>
+          <w:szCs w:val="13"/>
+        </w:rPr>
+        <w:t>endX</w:t>
+      </w:r>
+      <w:proofErr w:type="spellEnd"/>
+      <w:r>
+        <w:rPr>
+          <w:rFonts w:ascii="Courier New" w:hAnsi="Courier New" w:cs="Courier New"/>
+          <w:sz w:val="13"/>
+          <w:szCs w:val="13"/>
+        </w:rPr>
+        <w:t xml:space="preserve"> = value; }</w:t>
+      </w:r>
+    </w:p>
+    <w:p>
+      <w:pPr>
+        <w:pStyle w:val="PlainText"/>
+        <w:rPr>
+          <w:rFonts w:ascii="Courier New" w:hAnsi="Courier New" w:cs="Courier New"/>
+          <w:sz w:val="13"/>
+          <w:szCs w:val="13"/>
+        </w:rPr>
+      </w:pPr>
+      <w:r>
+        <w:rPr>
+          <w:rFonts w:ascii="Courier New" w:hAnsi="Courier New" w:cs="Courier New"/>
+          <w:sz w:val="13"/>
+          <w:szCs w:val="13"/>
+        </w:rPr>
+        <w:t xml:space="preserve">        }</w:t>
+      </w:r>
+    </w:p>
+    <w:p>
+      <w:pPr>
+        <w:pStyle w:val="PlainText"/>
+        <w:rPr>
+          <w:rFonts w:ascii="Courier New" w:hAnsi="Courier New" w:cs="Courier New"/>
+          <w:sz w:val="13"/>
+          <w:szCs w:val="13"/>
+        </w:rPr>
+      </w:pPr>
+      <w:r>
+        <w:rPr>
+          <w:rFonts w:ascii="Courier New" w:hAnsi="Courier New" w:cs="Courier New"/>
+          <w:sz w:val="13"/>
+          <w:szCs w:val="13"/>
+        </w:rPr>
+        <w:t xml:space="preserve">        public float </w:t>
+      </w:r>
+      <w:proofErr w:type="spellStart"/>
+      <w:r>
+        <w:rPr>
+          <w:rFonts w:ascii="Courier New" w:hAnsi="Courier New" w:cs="Courier New"/>
+          <w:sz w:val="13"/>
+          <w:szCs w:val="13"/>
+        </w:rPr>
+        <w:t>EndY</w:t>
+      </w:r>
+      <w:proofErr w:type="spellEnd"/>
+    </w:p>
+    <w:p>
+      <w:pPr>
+        <w:pStyle w:val="PlainText"/>
+        <w:rPr>
+          <w:rFonts w:ascii="Courier New" w:hAnsi="Courier New" w:cs="Courier New"/>
+          <w:sz w:val="13"/>
+          <w:szCs w:val="13"/>
+        </w:rPr>
+      </w:pPr>
+      <w:r>
+        <w:rPr>
+          <w:rFonts w:ascii="Courier New" w:hAnsi="Courier New" w:cs="Courier New"/>
+          <w:sz w:val="13"/>
+          <w:szCs w:val="13"/>
+        </w:rPr>
+        <w:t xml:space="preserve">        {</w:t>
+      </w:r>
+    </w:p>
+    <w:p>
+      <w:pPr>
+        <w:pStyle w:val="PlainText"/>
+        <w:rPr>
+          <w:rFonts w:ascii="Courier New" w:hAnsi="Courier New" w:cs="Courier New"/>
+          <w:sz w:val="13"/>
+          <w:szCs w:val="13"/>
+        </w:rPr>
+      </w:pPr>
+      <w:r>
+        <w:rPr>
+          <w:rFonts w:ascii="Courier New" w:hAnsi="Courier New" w:cs="Courier New"/>
+          <w:sz w:val="13"/>
+          <w:szCs w:val="13"/>
+        </w:rPr>
+        <w:t xml:space="preserve">            get { return _</w:t>
+      </w:r>
+      <w:proofErr w:type="spellStart"/>
+      <w:r>
+        <w:rPr>
+          <w:rFonts w:ascii="Courier New" w:hAnsi="Courier New" w:cs="Courier New"/>
+          <w:sz w:val="13"/>
+          <w:szCs w:val="13"/>
+        </w:rPr>
+        <w:t>endY</w:t>
+      </w:r>
+      <w:proofErr w:type="spellEnd"/>
+      <w:r>
+        <w:rPr>
+          <w:rFonts w:ascii="Courier New" w:hAnsi="Courier New" w:cs="Courier New"/>
+          <w:sz w:val="13"/>
+          <w:szCs w:val="13"/>
+        </w:rPr>
+        <w:t>; }</w:t>
+      </w:r>
+    </w:p>
+    <w:p>
+      <w:pPr>
+        <w:pStyle w:val="PlainText"/>
+        <w:rPr>
+          <w:rFonts w:ascii="Courier New" w:hAnsi="Courier New" w:cs="Courier New"/>
+          <w:sz w:val="13"/>
+          <w:szCs w:val="13"/>
+        </w:rPr>
+      </w:pPr>
+      <w:r>
+        <w:rPr>
+          <w:rFonts w:ascii="Courier New" w:hAnsi="Courier New" w:cs="Courier New"/>
+          <w:sz w:val="13"/>
+          <w:szCs w:val="13"/>
+        </w:rPr>
+        <w:t xml:space="preserve">            set { _</w:t>
+      </w:r>
+      <w:proofErr w:type="spellStart"/>
+      <w:r>
+        <w:rPr>
+          <w:rFonts w:ascii="Courier New" w:hAnsi="Courier New" w:cs="Courier New"/>
+          <w:sz w:val="13"/>
+          <w:szCs w:val="13"/>
+        </w:rPr>
+        <w:t>endY</w:t>
+      </w:r>
+      <w:proofErr w:type="spellEnd"/>
+      <w:r>
+        <w:rPr>
+          <w:rFonts w:ascii="Courier New" w:hAnsi="Courier New" w:cs="Courier New"/>
+          <w:sz w:val="13"/>
+          <w:szCs w:val="13"/>
+        </w:rPr>
+        <w:t xml:space="preserve"> = value; }</w:t>
+      </w:r>
+    </w:p>
+    <w:p>
+      <w:pPr>
+        <w:pStyle w:val="PlainText"/>
+        <w:rPr>
+          <w:rFonts w:ascii="Courier New" w:hAnsi="Courier New" w:cs="Courier New"/>
+          <w:sz w:val="13"/>
+          <w:szCs w:val="13"/>
+        </w:rPr>
+      </w:pPr>
+      <w:r>
+        <w:rPr>
+          <w:rFonts w:ascii="Courier New" w:hAnsi="Courier New" w:cs="Courier New"/>
+          <w:sz w:val="13"/>
+          <w:szCs w:val="13"/>
+        </w:rPr>
+        <w:t xml:space="preserve">        }</w:t>
+      </w:r>
+    </w:p>
+    <w:p>
+      <w:pPr>
+        <w:pStyle w:val="PlainText"/>
+        <w:rPr>
+          <w:rFonts w:ascii="Courier New" w:hAnsi="Courier New" w:cs="Courier New"/>
+          <w:sz w:val="13"/>
+          <w:szCs w:val="13"/>
+        </w:rPr>
+      </w:pPr>
+    </w:p>
+    <w:p>
+      <w:pPr>
+        <w:pStyle w:val="PlainText"/>
+        <w:rPr>
+          <w:rFonts w:ascii="Courier New" w:hAnsi="Courier New" w:cs="Courier New"/>
+          <w:sz w:val="13"/>
+          <w:szCs w:val="13"/>
+        </w:rPr>
+      </w:pPr>
+      <w:r>
+        <w:rPr>
+          <w:rFonts w:ascii="Courier New" w:hAnsi="Courier New" w:cs="Courier New"/>
+          <w:sz w:val="13"/>
+          <w:szCs w:val="13"/>
+        </w:rPr>
+        <w:t xml:space="preserve">        // Methods</w:t>
+      </w:r>
+    </w:p>
+    <w:p>
+      <w:pPr>
+        <w:pStyle w:val="PlainText"/>
+        <w:rPr>
+          <w:rFonts w:ascii="Courier New" w:hAnsi="Courier New" w:cs="Courier New"/>
+          <w:sz w:val="13"/>
+          <w:szCs w:val="13"/>
+        </w:rPr>
+      </w:pPr>
+      <w:r>
+        <w:rPr>
+          <w:rFonts w:ascii="Courier New" w:hAnsi="Courier New" w:cs="Courier New"/>
+          <w:sz w:val="13"/>
+          <w:szCs w:val="13"/>
+        </w:rPr>
+        <w:t xml:space="preserve">        public override void Draw()</w:t>
+      </w:r>
+    </w:p>
+    <w:p>
+      <w:pPr>
+        <w:pStyle w:val="PlainText"/>
+        <w:rPr>
+          <w:rFonts w:ascii="Courier New" w:hAnsi="Courier New" w:cs="Courier New"/>
+          <w:sz w:val="13"/>
+          <w:szCs w:val="13"/>
+        </w:rPr>
+      </w:pPr>
+      <w:r>
+        <w:rPr>
+          <w:rFonts w:ascii="Courier New" w:hAnsi="Courier New" w:cs="Courier New"/>
+          <w:sz w:val="13"/>
+          <w:szCs w:val="13"/>
+        </w:rPr>
+        <w:t xml:space="preserve">        {</w:t>
+      </w:r>
+    </w:p>
+    <w:p>
+      <w:pPr>
+        <w:pStyle w:val="PlainText"/>
+        <w:rPr>
+          <w:rFonts w:ascii="Courier New" w:hAnsi="Courier New" w:cs="Courier New"/>
+          <w:sz w:val="13"/>
+          <w:szCs w:val="13"/>
+        </w:rPr>
+      </w:pPr>
+      <w:r>
+        <w:rPr>
+          <w:rFonts w:ascii="Courier New" w:hAnsi="Courier New" w:cs="Courier New"/>
+          <w:sz w:val="13"/>
+          <w:szCs w:val="13"/>
+        </w:rPr>
+        <w:t xml:space="preserve">            if (Selected) </w:t>
+      </w:r>
+      <w:proofErr w:type="spellStart"/>
+      <w:r>
+        <w:rPr>
+          <w:rFonts w:ascii="Courier New" w:hAnsi="Courier New" w:cs="Courier New"/>
+          <w:sz w:val="13"/>
+          <w:szCs w:val="13"/>
+        </w:rPr>
+        <w:t>DrawOutline</w:t>
+      </w:r>
+      <w:proofErr w:type="spellEnd"/>
+      <w:r>
+        <w:rPr>
+          <w:rFonts w:ascii="Courier New" w:hAnsi="Courier New" w:cs="Courier New"/>
+          <w:sz w:val="13"/>
+          <w:szCs w:val="13"/>
+        </w:rPr>
+        <w:t>();</w:t>
       </w:r>
     </w:p>
     <w:p>
@@ -4995,6 +5449,60 @@
           <w:sz w:val="13"/>
           <w:szCs w:val="13"/>
         </w:rPr>
+        <w:t>SplashKit.DrawLine</w:t>
+      </w:r>
+      <w:proofErr w:type="spellEnd"/>
+      <w:r>
+        <w:rPr>
+          <w:rFonts w:ascii="Courier New" w:hAnsi="Courier New" w:cs="Courier New"/>
+          <w:sz w:val="13"/>
+          <w:szCs w:val="13"/>
+        </w:rPr>
+        <w:t>(</w:t>
+      </w:r>
+      <w:proofErr w:type="spellStart"/>
+      <w:r>
+        <w:rPr>
+          <w:rFonts w:ascii="Courier New" w:hAnsi="Courier New" w:cs="Courier New"/>
+          <w:sz w:val="13"/>
+          <w:szCs w:val="13"/>
+        </w:rPr>
+        <w:t>Color</w:t>
+      </w:r>
+      <w:proofErr w:type="spellEnd"/>
+      <w:r>
+        <w:rPr>
+          <w:rFonts w:ascii="Courier New" w:hAnsi="Courier New" w:cs="Courier New"/>
+          <w:sz w:val="13"/>
+          <w:szCs w:val="13"/>
+        </w:rPr>
+        <w:t xml:space="preserve">, X, Y, </w:t>
+      </w:r>
+      <w:proofErr w:type="spellStart"/>
+      <w:r>
+        <w:rPr>
+          <w:rFonts w:ascii="Courier New" w:hAnsi="Courier New" w:cs="Courier New"/>
+          <w:sz w:val="13"/>
+          <w:szCs w:val="13"/>
+        </w:rPr>
+        <w:t>EndX</w:t>
+      </w:r>
+      <w:proofErr w:type="spellEnd"/>
+      <w:r>
+        <w:rPr>
+          <w:rFonts w:ascii="Courier New" w:hAnsi="Courier New" w:cs="Courier New"/>
+          <w:sz w:val="13"/>
+          <w:szCs w:val="13"/>
+        </w:rPr>
+        <w:t xml:space="preserve">, </w:t>
+      </w:r>
+      <w:proofErr w:type="spellStart"/>
+      <w:r>
+        <w:rPr>
+          <w:rFonts w:ascii="Courier New" w:hAnsi="Courier New" w:cs="Courier New"/>
+          <w:sz w:val="13"/>
+          <w:szCs w:val="13"/>
+        </w:rPr>
         <w:t>EndY</w:t>
       </w:r>
       <w:proofErr w:type="spellEnd"/>
@@ -5004,25 +5512,7 @@
           <w:sz w:val="13"/>
           <w:szCs w:val="13"/>
         </w:rPr>
-        <w:t xml:space="preserve"> = </w:t>
-      </w:r>
-      <w:proofErr w:type="spellStart"/>
-      <w:r>
-        <w:rPr>
-          <w:rFonts w:ascii="Courier New" w:hAnsi="Courier New" w:cs="Courier New"/>
-          <w:sz w:val="13"/>
-          <w:szCs w:val="13"/>
-        </w:rPr>
-        <w:t>endY</w:t>
-      </w:r>
-      <w:proofErr w:type="spellEnd"/>
-      <w:r>
-        <w:rPr>
-          <w:rFonts w:ascii="Courier New" w:hAnsi="Courier New" w:cs="Courier New"/>
-          <w:sz w:val="13"/>
-          <w:szCs w:val="13"/>
-        </w:rPr>
-        <w:t>;</w:t>
+        <w:t>);</w:t>
       </w:r>
     </w:p>
     <w:p>
@@ -5068,25 +5558,205 @@
           <w:sz w:val="13"/>
           <w:szCs w:val="13"/>
         </w:rPr>
-        <w:t xml:space="preserve">        // Properties</w:t>
-      </w:r>
-    </w:p>
-    <w:p>
-      <w:pPr>
-        <w:pStyle w:val="PlainText"/>
-        <w:rPr>
-          <w:rFonts w:ascii="Courier New" w:hAnsi="Courier New" w:cs="Courier New"/>
-          <w:sz w:val="13"/>
-          <w:szCs w:val="13"/>
-        </w:rPr>
-      </w:pPr>
-      <w:r>
-        <w:rPr>
-          <w:rFonts w:ascii="Courier New" w:hAnsi="Courier New" w:cs="Courier New"/>
-          <w:sz w:val="13"/>
-          <w:szCs w:val="13"/>
-        </w:rPr>
-        <w:t xml:space="preserve">        public float </w:t>
+        <w:t xml:space="preserve">        public override void </w:t>
+      </w:r>
+      <w:proofErr w:type="spellStart"/>
+      <w:r>
+        <w:rPr>
+          <w:rFonts w:ascii="Courier New" w:hAnsi="Courier New" w:cs="Courier New"/>
+          <w:sz w:val="13"/>
+          <w:szCs w:val="13"/>
+        </w:rPr>
+        <w:t>DrawOutline</w:t>
+      </w:r>
+      <w:proofErr w:type="spellEnd"/>
+      <w:r>
+        <w:rPr>
+          <w:rFonts w:ascii="Courier New" w:hAnsi="Courier New" w:cs="Courier New"/>
+          <w:sz w:val="13"/>
+          <w:szCs w:val="13"/>
+        </w:rPr>
+        <w:t>()</w:t>
+      </w:r>
+    </w:p>
+    <w:p>
+      <w:pPr>
+        <w:pStyle w:val="PlainText"/>
+        <w:rPr>
+          <w:rFonts w:ascii="Courier New" w:hAnsi="Courier New" w:cs="Courier New"/>
+          <w:sz w:val="13"/>
+          <w:szCs w:val="13"/>
+        </w:rPr>
+      </w:pPr>
+      <w:r>
+        <w:rPr>
+          <w:rFonts w:ascii="Courier New" w:hAnsi="Courier New" w:cs="Courier New"/>
+          <w:sz w:val="13"/>
+          <w:szCs w:val="13"/>
+        </w:rPr>
+        <w:t xml:space="preserve">        {</w:t>
+      </w:r>
+    </w:p>
+    <w:p>
+      <w:pPr>
+        <w:pStyle w:val="PlainText"/>
+        <w:rPr>
+          <w:rFonts w:ascii="Courier New" w:hAnsi="Courier New" w:cs="Courier New"/>
+          <w:sz w:val="13"/>
+          <w:szCs w:val="13"/>
+        </w:rPr>
+      </w:pPr>
+      <w:r>
+        <w:rPr>
+          <w:rFonts w:ascii="Courier New" w:hAnsi="Courier New" w:cs="Courier New"/>
+          <w:sz w:val="13"/>
+          <w:szCs w:val="13"/>
+        </w:rPr>
+        <w:t xml:space="preserve">            int </w:t>
+      </w:r>
+      <w:proofErr w:type="spellStart"/>
+      <w:r>
+        <w:rPr>
+          <w:rFonts w:ascii="Courier New" w:hAnsi="Courier New" w:cs="Courier New"/>
+          <w:sz w:val="13"/>
+          <w:szCs w:val="13"/>
+        </w:rPr>
+        <w:t>circleRadius</w:t>
+      </w:r>
+      <w:proofErr w:type="spellEnd"/>
+      <w:r>
+        <w:rPr>
+          <w:rFonts w:ascii="Courier New" w:hAnsi="Courier New" w:cs="Courier New"/>
+          <w:sz w:val="13"/>
+          <w:szCs w:val="13"/>
+        </w:rPr>
+        <w:t xml:space="preserve"> = 5;</w:t>
+      </w:r>
+    </w:p>
+    <w:p>
+      <w:pPr>
+        <w:pStyle w:val="PlainText"/>
+        <w:rPr>
+          <w:rFonts w:ascii="Courier New" w:hAnsi="Courier New" w:cs="Courier New"/>
+          <w:sz w:val="13"/>
+          <w:szCs w:val="13"/>
+        </w:rPr>
+      </w:pPr>
+      <w:r>
+        <w:rPr>
+          <w:rFonts w:ascii="Courier New" w:hAnsi="Courier New" w:cs="Courier New"/>
+          <w:sz w:val="13"/>
+          <w:szCs w:val="13"/>
+        </w:rPr>
+        <w:t xml:space="preserve">            </w:t>
+      </w:r>
+      <w:proofErr w:type="spellStart"/>
+      <w:r>
+        <w:rPr>
+          <w:rFonts w:ascii="Courier New" w:hAnsi="Courier New" w:cs="Courier New"/>
+          <w:sz w:val="13"/>
+          <w:szCs w:val="13"/>
+        </w:rPr>
+        <w:t>SplashKit.FillCircle</w:t>
+      </w:r>
+      <w:proofErr w:type="spellEnd"/>
+      <w:r>
+        <w:rPr>
+          <w:rFonts w:ascii="Courier New" w:hAnsi="Courier New" w:cs="Courier New"/>
+          <w:sz w:val="13"/>
+          <w:szCs w:val="13"/>
+        </w:rPr>
+        <w:t>(</w:t>
+      </w:r>
+      <w:proofErr w:type="spellStart"/>
+      <w:r>
+        <w:rPr>
+          <w:rFonts w:ascii="Courier New" w:hAnsi="Courier New" w:cs="Courier New"/>
+          <w:sz w:val="13"/>
+          <w:szCs w:val="13"/>
+        </w:rPr>
+        <w:t>Color.Black</w:t>
+      </w:r>
+      <w:proofErr w:type="spellEnd"/>
+      <w:r>
+        <w:rPr>
+          <w:rFonts w:ascii="Courier New" w:hAnsi="Courier New" w:cs="Courier New"/>
+          <w:sz w:val="13"/>
+          <w:szCs w:val="13"/>
+        </w:rPr>
+        <w:t xml:space="preserve">, X, Y, </w:t>
+      </w:r>
+      <w:proofErr w:type="spellStart"/>
+      <w:r>
+        <w:rPr>
+          <w:rFonts w:ascii="Courier New" w:hAnsi="Courier New" w:cs="Courier New"/>
+          <w:sz w:val="13"/>
+          <w:szCs w:val="13"/>
+        </w:rPr>
+        <w:t>circleRadius</w:t>
+      </w:r>
+      <w:proofErr w:type="spellEnd"/>
+      <w:r>
+        <w:rPr>
+          <w:rFonts w:ascii="Courier New" w:hAnsi="Courier New" w:cs="Courier New"/>
+          <w:sz w:val="13"/>
+          <w:szCs w:val="13"/>
+        </w:rPr>
+        <w:t>);</w:t>
+      </w:r>
+    </w:p>
+    <w:p>
+      <w:pPr>
+        <w:pStyle w:val="PlainText"/>
+        <w:rPr>
+          <w:rFonts w:ascii="Courier New" w:hAnsi="Courier New" w:cs="Courier New"/>
+          <w:sz w:val="13"/>
+          <w:szCs w:val="13"/>
+        </w:rPr>
+      </w:pPr>
+      <w:r>
+        <w:rPr>
+          <w:rFonts w:ascii="Courier New" w:hAnsi="Courier New" w:cs="Courier New"/>
+          <w:sz w:val="13"/>
+          <w:szCs w:val="13"/>
+        </w:rPr>
+        <w:t xml:space="preserve">            </w:t>
+      </w:r>
+      <w:proofErr w:type="spellStart"/>
+      <w:r>
+        <w:rPr>
+          <w:rFonts w:ascii="Courier New" w:hAnsi="Courier New" w:cs="Courier New"/>
+          <w:sz w:val="13"/>
+          <w:szCs w:val="13"/>
+        </w:rPr>
+        <w:t>SplashKit.FillCircle</w:t>
+      </w:r>
+      <w:proofErr w:type="spellEnd"/>
+      <w:r>
+        <w:rPr>
+          <w:rFonts w:ascii="Courier New" w:hAnsi="Courier New" w:cs="Courier New"/>
+          <w:sz w:val="13"/>
+          <w:szCs w:val="13"/>
+        </w:rPr>
+        <w:t>(</w:t>
+      </w:r>
+      <w:proofErr w:type="spellStart"/>
+      <w:r>
+        <w:rPr>
+          <w:rFonts w:ascii="Courier New" w:hAnsi="Courier New" w:cs="Courier New"/>
+          <w:sz w:val="13"/>
+          <w:szCs w:val="13"/>
+        </w:rPr>
+        <w:t>Color.Black</w:t>
+      </w:r>
+      <w:proofErr w:type="spellEnd"/>
+      <w:r>
+        <w:rPr>
+          <w:rFonts w:ascii="Courier New" w:hAnsi="Courier New" w:cs="Courier New"/>
+          <w:sz w:val="13"/>
+          <w:szCs w:val="13"/>
+        </w:rPr>
+        <w:t xml:space="preserve">, </w:t>
       </w:r>
       <w:proofErr w:type="spellStart"/>
       <w:r>
@@ -5098,6 +5768,114 @@
         <w:t>EndX</w:t>
       </w:r>
       <w:proofErr w:type="spellEnd"/>
+      <w:r>
+        <w:rPr>
+          <w:rFonts w:ascii="Courier New" w:hAnsi="Courier New" w:cs="Courier New"/>
+          <w:sz w:val="13"/>
+          <w:szCs w:val="13"/>
+        </w:rPr>
+        <w:t xml:space="preserve">, </w:t>
+      </w:r>
+      <w:proofErr w:type="spellStart"/>
+      <w:r>
+        <w:rPr>
+          <w:rFonts w:ascii="Courier New" w:hAnsi="Courier New" w:cs="Courier New"/>
+          <w:sz w:val="13"/>
+          <w:szCs w:val="13"/>
+        </w:rPr>
+        <w:t>EndY</w:t>
+      </w:r>
+      <w:proofErr w:type="spellEnd"/>
+      <w:r>
+        <w:rPr>
+          <w:rFonts w:ascii="Courier New" w:hAnsi="Courier New" w:cs="Courier New"/>
+          <w:sz w:val="13"/>
+          <w:szCs w:val="13"/>
+        </w:rPr>
+        <w:t xml:space="preserve">, </w:t>
+      </w:r>
+      <w:proofErr w:type="spellStart"/>
+      <w:r>
+        <w:rPr>
+          <w:rFonts w:ascii="Courier New" w:hAnsi="Courier New" w:cs="Courier New"/>
+          <w:sz w:val="13"/>
+          <w:szCs w:val="13"/>
+        </w:rPr>
+        <w:t>circleRadius</w:t>
+      </w:r>
+      <w:proofErr w:type="spellEnd"/>
+      <w:r>
+        <w:rPr>
+          <w:rFonts w:ascii="Courier New" w:hAnsi="Courier New" w:cs="Courier New"/>
+          <w:sz w:val="13"/>
+          <w:szCs w:val="13"/>
+        </w:rPr>
+        <w:t>);</w:t>
+      </w:r>
+    </w:p>
+    <w:p>
+      <w:pPr>
+        <w:pStyle w:val="PlainText"/>
+        <w:rPr>
+          <w:rFonts w:ascii="Courier New" w:hAnsi="Courier New" w:cs="Courier New"/>
+          <w:sz w:val="13"/>
+          <w:szCs w:val="13"/>
+        </w:rPr>
+      </w:pPr>
+      <w:r>
+        <w:rPr>
+          <w:rFonts w:ascii="Courier New" w:hAnsi="Courier New" w:cs="Courier New"/>
+          <w:sz w:val="13"/>
+          <w:szCs w:val="13"/>
+        </w:rPr>
+        <w:t xml:space="preserve">        }</w:t>
+      </w:r>
+    </w:p>
+    <w:p>
+      <w:pPr>
+        <w:pStyle w:val="PlainText"/>
+        <w:rPr>
+          <w:rFonts w:ascii="Courier New" w:hAnsi="Courier New" w:cs="Courier New"/>
+          <w:sz w:val="13"/>
+          <w:szCs w:val="13"/>
+        </w:rPr>
+      </w:pPr>
+    </w:p>
+    <w:p>
+      <w:pPr>
+        <w:pStyle w:val="PlainText"/>
+        <w:rPr>
+          <w:rFonts w:ascii="Courier New" w:hAnsi="Courier New" w:cs="Courier New"/>
+          <w:sz w:val="13"/>
+          <w:szCs w:val="13"/>
+        </w:rPr>
+      </w:pPr>
+      <w:r>
+        <w:rPr>
+          <w:rFonts w:ascii="Courier New" w:hAnsi="Courier New" w:cs="Courier New"/>
+          <w:sz w:val="13"/>
+          <w:szCs w:val="13"/>
+        </w:rPr>
+        <w:t xml:space="preserve">        public override bool </w:t>
+      </w:r>
+      <w:proofErr w:type="spellStart"/>
+      <w:r>
+        <w:rPr>
+          <w:rFonts w:ascii="Courier New" w:hAnsi="Courier New" w:cs="Courier New"/>
+          <w:sz w:val="13"/>
+          <w:szCs w:val="13"/>
+        </w:rPr>
+        <w:t>IsAt</w:t>
+      </w:r>
+      <w:proofErr w:type="spellEnd"/>
+      <w:r>
+        <w:rPr>
+          <w:rFonts w:ascii="Courier New" w:hAnsi="Courier New" w:cs="Courier New"/>
+          <w:sz w:val="13"/>
+          <w:szCs w:val="13"/>
+        </w:rPr>
+        <w:t>(Point2D pt)</w:t>
+      </w:r>
     </w:p>
     <w:p>
       <w:pPr>
@@ -5132,802 +5910,6 @@
           <w:sz w:val="13"/>
           <w:szCs w:val="13"/>
         </w:rPr>
-        <w:t xml:space="preserve">            get { return _</w:t>
-      </w:r>
-      <w:proofErr w:type="spellStart"/>
-      <w:r>
-        <w:rPr>
-          <w:rFonts w:ascii="Courier New" w:hAnsi="Courier New" w:cs="Courier New"/>
-          <w:sz w:val="13"/>
-          <w:szCs w:val="13"/>
-        </w:rPr>
-        <w:t>endX</w:t>
-      </w:r>
-      <w:proofErr w:type="spellEnd"/>
-      <w:r>
-        <w:rPr>
-          <w:rFonts w:ascii="Courier New" w:hAnsi="Courier New" w:cs="Courier New"/>
-          <w:sz w:val="13"/>
-          <w:szCs w:val="13"/>
-        </w:rPr>
-        <w:t>; }</w:t>
-      </w:r>
-    </w:p>
-    <w:p>
-      <w:pPr>
-        <w:pStyle w:val="PlainText"/>
-        <w:rPr>
-          <w:rFonts w:ascii="Courier New" w:hAnsi="Courier New" w:cs="Courier New"/>
-          <w:sz w:val="13"/>
-          <w:szCs w:val="13"/>
-        </w:rPr>
-      </w:pPr>
-      <w:r>
-        <w:rPr>
-          <w:rFonts w:ascii="Courier New" w:hAnsi="Courier New" w:cs="Courier New"/>
-          <w:sz w:val="13"/>
-          <w:szCs w:val="13"/>
-        </w:rPr>
-        <w:t xml:space="preserve">            set { _</w:t>
-      </w:r>
-      <w:proofErr w:type="spellStart"/>
-      <w:r>
-        <w:rPr>
-          <w:rFonts w:ascii="Courier New" w:hAnsi="Courier New" w:cs="Courier New"/>
-          <w:sz w:val="13"/>
-          <w:szCs w:val="13"/>
-        </w:rPr>
-        <w:t>endX</w:t>
-      </w:r>
-      <w:proofErr w:type="spellEnd"/>
-      <w:r>
-        <w:rPr>
-          <w:rFonts w:ascii="Courier New" w:hAnsi="Courier New" w:cs="Courier New"/>
-          <w:sz w:val="13"/>
-          <w:szCs w:val="13"/>
-        </w:rPr>
-        <w:t xml:space="preserve"> = value; }</w:t>
-      </w:r>
-    </w:p>
-    <w:p>
-      <w:pPr>
-        <w:pStyle w:val="PlainText"/>
-        <w:rPr>
-          <w:rFonts w:ascii="Courier New" w:hAnsi="Courier New" w:cs="Courier New"/>
-          <w:sz w:val="13"/>
-          <w:szCs w:val="13"/>
-        </w:rPr>
-      </w:pPr>
-      <w:r>
-        <w:rPr>
-          <w:rFonts w:ascii="Courier New" w:hAnsi="Courier New" w:cs="Courier New"/>
-          <w:sz w:val="13"/>
-          <w:szCs w:val="13"/>
-        </w:rPr>
-        <w:t xml:space="preserve">        }</w:t>
-      </w:r>
-    </w:p>
-    <w:p>
-      <w:pPr>
-        <w:pStyle w:val="PlainText"/>
-        <w:rPr>
-          <w:rFonts w:ascii="Courier New" w:hAnsi="Courier New" w:cs="Courier New"/>
-          <w:sz w:val="13"/>
-          <w:szCs w:val="13"/>
-        </w:rPr>
-      </w:pPr>
-      <w:r>
-        <w:rPr>
-          <w:rFonts w:ascii="Courier New" w:hAnsi="Courier New" w:cs="Courier New"/>
-          <w:sz w:val="13"/>
-          <w:szCs w:val="13"/>
-        </w:rPr>
-        <w:t xml:space="preserve">        public float </w:t>
-      </w:r>
-      <w:proofErr w:type="spellStart"/>
-      <w:r>
-        <w:rPr>
-          <w:rFonts w:ascii="Courier New" w:hAnsi="Courier New" w:cs="Courier New"/>
-          <w:sz w:val="13"/>
-          <w:szCs w:val="13"/>
-        </w:rPr>
-        <w:t>EndY</w:t>
-      </w:r>
-      <w:proofErr w:type="spellEnd"/>
-    </w:p>
-    <w:p>
-      <w:pPr>
-        <w:pStyle w:val="PlainText"/>
-        <w:rPr>
-          <w:rFonts w:ascii="Courier New" w:hAnsi="Courier New" w:cs="Courier New"/>
-          <w:sz w:val="13"/>
-          <w:szCs w:val="13"/>
-        </w:rPr>
-      </w:pPr>
-      <w:r>
-        <w:rPr>
-          <w:rFonts w:ascii="Courier New" w:hAnsi="Courier New" w:cs="Courier New"/>
-          <w:sz w:val="13"/>
-          <w:szCs w:val="13"/>
-        </w:rPr>
-        <w:t xml:space="preserve">        {</w:t>
-      </w:r>
-    </w:p>
-    <w:p>
-      <w:pPr>
-        <w:pStyle w:val="PlainText"/>
-        <w:rPr>
-          <w:rFonts w:ascii="Courier New" w:hAnsi="Courier New" w:cs="Courier New"/>
-          <w:sz w:val="13"/>
-          <w:szCs w:val="13"/>
-        </w:rPr>
-      </w:pPr>
-      <w:r>
-        <w:rPr>
-          <w:rFonts w:ascii="Courier New" w:hAnsi="Courier New" w:cs="Courier New"/>
-          <w:sz w:val="13"/>
-          <w:szCs w:val="13"/>
-        </w:rPr>
-        <w:t xml:space="preserve">            get { return _</w:t>
-      </w:r>
-      <w:proofErr w:type="spellStart"/>
-      <w:r>
-        <w:rPr>
-          <w:rFonts w:ascii="Courier New" w:hAnsi="Courier New" w:cs="Courier New"/>
-          <w:sz w:val="13"/>
-          <w:szCs w:val="13"/>
-        </w:rPr>
-        <w:t>endY</w:t>
-      </w:r>
-      <w:proofErr w:type="spellEnd"/>
-      <w:r>
-        <w:rPr>
-          <w:rFonts w:ascii="Courier New" w:hAnsi="Courier New" w:cs="Courier New"/>
-          <w:sz w:val="13"/>
-          <w:szCs w:val="13"/>
-        </w:rPr>
-        <w:t>; }</w:t>
-      </w:r>
-    </w:p>
-    <w:p>
-      <w:pPr>
-        <w:pStyle w:val="PlainText"/>
-        <w:rPr>
-          <w:rFonts w:ascii="Courier New" w:hAnsi="Courier New" w:cs="Courier New"/>
-          <w:sz w:val="13"/>
-          <w:szCs w:val="13"/>
-        </w:rPr>
-      </w:pPr>
-      <w:r>
-        <w:rPr>
-          <w:rFonts w:ascii="Courier New" w:hAnsi="Courier New" w:cs="Courier New"/>
-          <w:sz w:val="13"/>
-          <w:szCs w:val="13"/>
-        </w:rPr>
-        <w:t xml:space="preserve">            set { _</w:t>
-      </w:r>
-      <w:proofErr w:type="spellStart"/>
-      <w:r>
-        <w:rPr>
-          <w:rFonts w:ascii="Courier New" w:hAnsi="Courier New" w:cs="Courier New"/>
-          <w:sz w:val="13"/>
-          <w:szCs w:val="13"/>
-        </w:rPr>
-        <w:t>endY</w:t>
-      </w:r>
-      <w:proofErr w:type="spellEnd"/>
-      <w:r>
-        <w:rPr>
-          <w:rFonts w:ascii="Courier New" w:hAnsi="Courier New" w:cs="Courier New"/>
-          <w:sz w:val="13"/>
-          <w:szCs w:val="13"/>
-        </w:rPr>
-        <w:t xml:space="preserve"> = value; }</w:t>
-      </w:r>
-    </w:p>
-    <w:p>
-      <w:pPr>
-        <w:pStyle w:val="PlainText"/>
-        <w:rPr>
-          <w:rFonts w:ascii="Courier New" w:hAnsi="Courier New" w:cs="Courier New"/>
-          <w:sz w:val="13"/>
-          <w:szCs w:val="13"/>
-        </w:rPr>
-      </w:pPr>
-      <w:r>
-        <w:rPr>
-          <w:rFonts w:ascii="Courier New" w:hAnsi="Courier New" w:cs="Courier New"/>
-          <w:sz w:val="13"/>
-          <w:szCs w:val="13"/>
-        </w:rPr>
-        <w:t xml:space="preserve">        }</w:t>
-      </w:r>
-    </w:p>
-    <w:p>
-      <w:pPr>
-        <w:pStyle w:val="PlainText"/>
-        <w:rPr>
-          <w:rFonts w:ascii="Courier New" w:hAnsi="Courier New" w:cs="Courier New"/>
-          <w:sz w:val="13"/>
-          <w:szCs w:val="13"/>
-        </w:rPr>
-      </w:pPr>
-    </w:p>
-    <w:p>
-      <w:pPr>
-        <w:pStyle w:val="PlainText"/>
-        <w:rPr>
-          <w:rFonts w:ascii="Courier New" w:hAnsi="Courier New" w:cs="Courier New"/>
-          <w:sz w:val="13"/>
-          <w:szCs w:val="13"/>
-        </w:rPr>
-      </w:pPr>
-      <w:r>
-        <w:rPr>
-          <w:rFonts w:ascii="Courier New" w:hAnsi="Courier New" w:cs="Courier New"/>
-          <w:sz w:val="13"/>
-          <w:szCs w:val="13"/>
-        </w:rPr>
-        <w:t xml:space="preserve">        // Methods</w:t>
-      </w:r>
-    </w:p>
-    <w:p>
-      <w:pPr>
-        <w:pStyle w:val="PlainText"/>
-        <w:rPr>
-          <w:rFonts w:ascii="Courier New" w:hAnsi="Courier New" w:cs="Courier New"/>
-          <w:sz w:val="13"/>
-          <w:szCs w:val="13"/>
-        </w:rPr>
-      </w:pPr>
-      <w:r>
-        <w:rPr>
-          <w:rFonts w:ascii="Courier New" w:hAnsi="Courier New" w:cs="Courier New"/>
-          <w:sz w:val="13"/>
-          <w:szCs w:val="13"/>
-        </w:rPr>
-        <w:t xml:space="preserve">        public override void Draw()</w:t>
-      </w:r>
-    </w:p>
-    <w:p>
-      <w:pPr>
-        <w:pStyle w:val="PlainText"/>
-        <w:rPr>
-          <w:rFonts w:ascii="Courier New" w:hAnsi="Courier New" w:cs="Courier New"/>
-          <w:sz w:val="13"/>
-          <w:szCs w:val="13"/>
-        </w:rPr>
-      </w:pPr>
-      <w:r>
-        <w:rPr>
-          <w:rFonts w:ascii="Courier New" w:hAnsi="Courier New" w:cs="Courier New"/>
-          <w:sz w:val="13"/>
-          <w:szCs w:val="13"/>
-        </w:rPr>
-        <w:t xml:space="preserve">        {</w:t>
-      </w:r>
-    </w:p>
-    <w:p>
-      <w:pPr>
-        <w:pStyle w:val="PlainText"/>
-        <w:rPr>
-          <w:rFonts w:ascii="Courier New" w:hAnsi="Courier New" w:cs="Courier New"/>
-          <w:sz w:val="13"/>
-          <w:szCs w:val="13"/>
-        </w:rPr>
-      </w:pPr>
-      <w:r>
-        <w:rPr>
-          <w:rFonts w:ascii="Courier New" w:hAnsi="Courier New" w:cs="Courier New"/>
-          <w:sz w:val="13"/>
-          <w:szCs w:val="13"/>
-        </w:rPr>
-        <w:t xml:space="preserve">            if (Selected) </w:t>
-      </w:r>
-      <w:proofErr w:type="spellStart"/>
-      <w:r>
-        <w:rPr>
-          <w:rFonts w:ascii="Courier New" w:hAnsi="Courier New" w:cs="Courier New"/>
-          <w:sz w:val="13"/>
-          <w:szCs w:val="13"/>
-        </w:rPr>
-        <w:t>DrawOutline</w:t>
-      </w:r>
-      <w:proofErr w:type="spellEnd"/>
-      <w:r>
-        <w:rPr>
-          <w:rFonts w:ascii="Courier New" w:hAnsi="Courier New" w:cs="Courier New"/>
-          <w:sz w:val="13"/>
-          <w:szCs w:val="13"/>
-        </w:rPr>
-        <w:t>();</w:t>
-      </w:r>
-    </w:p>
-    <w:p>
-      <w:pPr>
-        <w:pStyle w:val="PlainText"/>
-        <w:rPr>
-          <w:rFonts w:ascii="Courier New" w:hAnsi="Courier New" w:cs="Courier New"/>
-          <w:sz w:val="13"/>
-          <w:szCs w:val="13"/>
-        </w:rPr>
-      </w:pPr>
-      <w:r>
-        <w:rPr>
-          <w:rFonts w:ascii="Courier New" w:hAnsi="Courier New" w:cs="Courier New"/>
-          <w:sz w:val="13"/>
-          <w:szCs w:val="13"/>
-        </w:rPr>
-        <w:t xml:space="preserve">            </w:t>
-      </w:r>
-      <w:proofErr w:type="spellStart"/>
-      <w:r>
-        <w:rPr>
-          <w:rFonts w:ascii="Courier New" w:hAnsi="Courier New" w:cs="Courier New"/>
-          <w:sz w:val="13"/>
-          <w:szCs w:val="13"/>
-        </w:rPr>
-        <w:t>SplashKit.DrawLine</w:t>
-      </w:r>
-      <w:proofErr w:type="spellEnd"/>
-      <w:r>
-        <w:rPr>
-          <w:rFonts w:ascii="Courier New" w:hAnsi="Courier New" w:cs="Courier New"/>
-          <w:sz w:val="13"/>
-          <w:szCs w:val="13"/>
-        </w:rPr>
-        <w:t>(</w:t>
-      </w:r>
-      <w:proofErr w:type="spellStart"/>
-      <w:r>
-        <w:rPr>
-          <w:rFonts w:ascii="Courier New" w:hAnsi="Courier New" w:cs="Courier New"/>
-          <w:sz w:val="13"/>
-          <w:szCs w:val="13"/>
-        </w:rPr>
-        <w:t>Color</w:t>
-      </w:r>
-      <w:proofErr w:type="spellEnd"/>
-      <w:r>
-        <w:rPr>
-          <w:rFonts w:ascii="Courier New" w:hAnsi="Courier New" w:cs="Courier New"/>
-          <w:sz w:val="13"/>
-          <w:szCs w:val="13"/>
-        </w:rPr>
-        <w:t xml:space="preserve">, X, Y, </w:t>
-      </w:r>
-      <w:proofErr w:type="spellStart"/>
-      <w:r>
-        <w:rPr>
-          <w:rFonts w:ascii="Courier New" w:hAnsi="Courier New" w:cs="Courier New"/>
-          <w:sz w:val="13"/>
-          <w:szCs w:val="13"/>
-        </w:rPr>
-        <w:t>EndX</w:t>
-      </w:r>
-      <w:proofErr w:type="spellEnd"/>
-      <w:r>
-        <w:rPr>
-          <w:rFonts w:ascii="Courier New" w:hAnsi="Courier New" w:cs="Courier New"/>
-          <w:sz w:val="13"/>
-          <w:szCs w:val="13"/>
-        </w:rPr>
-        <w:t xml:space="preserve">, </w:t>
-      </w:r>
-      <w:proofErr w:type="spellStart"/>
-      <w:r>
-        <w:rPr>
-          <w:rFonts w:ascii="Courier New" w:hAnsi="Courier New" w:cs="Courier New"/>
-          <w:sz w:val="13"/>
-          <w:szCs w:val="13"/>
-        </w:rPr>
-        <w:t>EndY</w:t>
-      </w:r>
-      <w:proofErr w:type="spellEnd"/>
-      <w:r>
-        <w:rPr>
-          <w:rFonts w:ascii="Courier New" w:hAnsi="Courier New" w:cs="Courier New"/>
-          <w:sz w:val="13"/>
-          <w:szCs w:val="13"/>
-        </w:rPr>
-        <w:t>);</w:t>
-      </w:r>
-    </w:p>
-    <w:p>
-      <w:pPr>
-        <w:pStyle w:val="PlainText"/>
-        <w:rPr>
-          <w:rFonts w:ascii="Courier New" w:hAnsi="Courier New" w:cs="Courier New"/>
-          <w:sz w:val="13"/>
-          <w:szCs w:val="13"/>
-        </w:rPr>
-      </w:pPr>
-      <w:r>
-        <w:rPr>
-          <w:rFonts w:ascii="Courier New" w:hAnsi="Courier New" w:cs="Courier New"/>
-          <w:sz w:val="13"/>
-          <w:szCs w:val="13"/>
-        </w:rPr>
-        <w:t xml:space="preserve">        }</w:t>
-      </w:r>
-    </w:p>
-    <w:p>
-      <w:pPr>
-        <w:pStyle w:val="PlainText"/>
-        <w:rPr>
-          <w:rFonts w:ascii="Courier New" w:hAnsi="Courier New" w:cs="Courier New"/>
-          <w:sz w:val="13"/>
-          <w:szCs w:val="13"/>
-        </w:rPr>
-      </w:pPr>
-    </w:p>
-    <w:p>
-      <w:pPr>
-        <w:pStyle w:val="PlainText"/>
-        <w:rPr>
-          <w:rFonts w:ascii="Courier New" w:hAnsi="Courier New" w:cs="Courier New"/>
-          <w:sz w:val="13"/>
-          <w:szCs w:val="13"/>
-        </w:rPr>
-      </w:pPr>
-      <w:r>
-        <w:rPr>
-          <w:rFonts w:ascii="Courier New" w:hAnsi="Courier New" w:cs="Courier New"/>
-          <w:sz w:val="13"/>
-          <w:szCs w:val="13"/>
-        </w:rPr>
-        <w:t xml:space="preserve">        public override void </w:t>
-      </w:r>
-      <w:proofErr w:type="spellStart"/>
-      <w:r>
-        <w:rPr>
-          <w:rFonts w:ascii="Courier New" w:hAnsi="Courier New" w:cs="Courier New"/>
-          <w:sz w:val="13"/>
-          <w:szCs w:val="13"/>
-        </w:rPr>
-        <w:t>DrawOutline</w:t>
-      </w:r>
-      <w:proofErr w:type="spellEnd"/>
-      <w:r>
-        <w:rPr>
-          <w:rFonts w:ascii="Courier New" w:hAnsi="Courier New" w:cs="Courier New"/>
-          <w:sz w:val="13"/>
-          <w:szCs w:val="13"/>
-        </w:rPr>
-        <w:t>()</w:t>
-      </w:r>
-    </w:p>
-    <w:p>
-      <w:pPr>
-        <w:pStyle w:val="PlainText"/>
-        <w:rPr>
-          <w:rFonts w:ascii="Courier New" w:hAnsi="Courier New" w:cs="Courier New"/>
-          <w:sz w:val="13"/>
-          <w:szCs w:val="13"/>
-        </w:rPr>
-      </w:pPr>
-      <w:r>
-        <w:rPr>
-          <w:rFonts w:ascii="Courier New" w:hAnsi="Courier New" w:cs="Courier New"/>
-          <w:sz w:val="13"/>
-          <w:szCs w:val="13"/>
-        </w:rPr>
-        <w:t xml:space="preserve">        {</w:t>
-      </w:r>
-    </w:p>
-    <w:p>
-      <w:pPr>
-        <w:pStyle w:val="PlainText"/>
-        <w:rPr>
-          <w:rFonts w:ascii="Courier New" w:hAnsi="Courier New" w:cs="Courier New"/>
-          <w:sz w:val="13"/>
-          <w:szCs w:val="13"/>
-        </w:rPr>
-      </w:pPr>
-      <w:r>
-        <w:rPr>
-          <w:rFonts w:ascii="Courier New" w:hAnsi="Courier New" w:cs="Courier New"/>
-          <w:sz w:val="13"/>
-          <w:szCs w:val="13"/>
-        </w:rPr>
-        <w:t xml:space="preserve">            int </w:t>
-      </w:r>
-      <w:proofErr w:type="spellStart"/>
-      <w:r>
-        <w:rPr>
-          <w:rFonts w:ascii="Courier New" w:hAnsi="Courier New" w:cs="Courier New"/>
-          <w:sz w:val="13"/>
-          <w:szCs w:val="13"/>
-        </w:rPr>
-        <w:t>circleRadius</w:t>
-      </w:r>
-      <w:proofErr w:type="spellEnd"/>
-      <w:r>
-        <w:rPr>
-          <w:rFonts w:ascii="Courier New" w:hAnsi="Courier New" w:cs="Courier New"/>
-          <w:sz w:val="13"/>
-          <w:szCs w:val="13"/>
-        </w:rPr>
-        <w:t xml:space="preserve"> = 5;</w:t>
-      </w:r>
-    </w:p>
-    <w:p>
-      <w:pPr>
-        <w:pStyle w:val="PlainText"/>
-        <w:rPr>
-          <w:rFonts w:ascii="Courier New" w:hAnsi="Courier New" w:cs="Courier New"/>
-          <w:sz w:val="13"/>
-          <w:szCs w:val="13"/>
-        </w:rPr>
-      </w:pPr>
-      <w:r>
-        <w:rPr>
-          <w:rFonts w:ascii="Courier New" w:hAnsi="Courier New" w:cs="Courier New"/>
-          <w:sz w:val="13"/>
-          <w:szCs w:val="13"/>
-        </w:rPr>
-        <w:t xml:space="preserve">            </w:t>
-      </w:r>
-      <w:proofErr w:type="spellStart"/>
-      <w:r>
-        <w:rPr>
-          <w:rFonts w:ascii="Courier New" w:hAnsi="Courier New" w:cs="Courier New"/>
-          <w:sz w:val="13"/>
-          <w:szCs w:val="13"/>
-        </w:rPr>
-        <w:t>SplashKit.FillCircle</w:t>
-      </w:r>
-      <w:proofErr w:type="spellEnd"/>
-      <w:r>
-        <w:rPr>
-          <w:rFonts w:ascii="Courier New" w:hAnsi="Courier New" w:cs="Courier New"/>
-          <w:sz w:val="13"/>
-          <w:szCs w:val="13"/>
-        </w:rPr>
-        <w:t>(</w:t>
-      </w:r>
-      <w:proofErr w:type="spellStart"/>
-      <w:r>
-        <w:rPr>
-          <w:rFonts w:ascii="Courier New" w:hAnsi="Courier New" w:cs="Courier New"/>
-          <w:sz w:val="13"/>
-          <w:szCs w:val="13"/>
-        </w:rPr>
-        <w:t>Color.Black</w:t>
-      </w:r>
-      <w:proofErr w:type="spellEnd"/>
-      <w:r>
-        <w:rPr>
-          <w:rFonts w:ascii="Courier New" w:hAnsi="Courier New" w:cs="Courier New"/>
-          <w:sz w:val="13"/>
-          <w:szCs w:val="13"/>
-        </w:rPr>
-        <w:t xml:space="preserve">, X, Y, </w:t>
-      </w:r>
-      <w:proofErr w:type="spellStart"/>
-      <w:r>
-        <w:rPr>
-          <w:rFonts w:ascii="Courier New" w:hAnsi="Courier New" w:cs="Courier New"/>
-          <w:sz w:val="13"/>
-          <w:szCs w:val="13"/>
-        </w:rPr>
-        <w:t>circleRadius</w:t>
-      </w:r>
-      <w:proofErr w:type="spellEnd"/>
-      <w:r>
-        <w:rPr>
-          <w:rFonts w:ascii="Courier New" w:hAnsi="Courier New" w:cs="Courier New"/>
-          <w:sz w:val="13"/>
-          <w:szCs w:val="13"/>
-        </w:rPr>
-        <w:t>);</w:t>
-      </w:r>
-    </w:p>
-    <w:p>
-      <w:pPr>
-        <w:pStyle w:val="PlainText"/>
-        <w:rPr>
-          <w:rFonts w:ascii="Courier New" w:hAnsi="Courier New" w:cs="Courier New"/>
-          <w:sz w:val="13"/>
-          <w:szCs w:val="13"/>
-        </w:rPr>
-      </w:pPr>
-      <w:r>
-        <w:rPr>
-          <w:rFonts w:ascii="Courier New" w:hAnsi="Courier New" w:cs="Courier New"/>
-          <w:sz w:val="13"/>
-          <w:szCs w:val="13"/>
-        </w:rPr>
-        <w:t xml:space="preserve">            </w:t>
-      </w:r>
-      <w:proofErr w:type="spellStart"/>
-      <w:r>
-        <w:rPr>
-          <w:rFonts w:ascii="Courier New" w:hAnsi="Courier New" w:cs="Courier New"/>
-          <w:sz w:val="13"/>
-          <w:szCs w:val="13"/>
-        </w:rPr>
-        <w:t>SplashKit.FillCircle</w:t>
-      </w:r>
-      <w:proofErr w:type="spellEnd"/>
-      <w:r>
-        <w:rPr>
-          <w:rFonts w:ascii="Courier New" w:hAnsi="Courier New" w:cs="Courier New"/>
-          <w:sz w:val="13"/>
-          <w:szCs w:val="13"/>
-        </w:rPr>
-        <w:t>(</w:t>
-      </w:r>
-      <w:proofErr w:type="spellStart"/>
-      <w:r>
-        <w:rPr>
-          <w:rFonts w:ascii="Courier New" w:hAnsi="Courier New" w:cs="Courier New"/>
-          <w:sz w:val="13"/>
-          <w:szCs w:val="13"/>
-        </w:rPr>
-        <w:t>Color.Black</w:t>
-      </w:r>
-      <w:proofErr w:type="spellEnd"/>
-      <w:r>
-        <w:rPr>
-          <w:rFonts w:ascii="Courier New" w:hAnsi="Courier New" w:cs="Courier New"/>
-          <w:sz w:val="13"/>
-          <w:szCs w:val="13"/>
-        </w:rPr>
-        <w:t xml:space="preserve">, </w:t>
-      </w:r>
-      <w:proofErr w:type="spellStart"/>
-      <w:r>
-        <w:rPr>
-          <w:rFonts w:ascii="Courier New" w:hAnsi="Courier New" w:cs="Courier New"/>
-          <w:sz w:val="13"/>
-          <w:szCs w:val="13"/>
-        </w:rPr>
-        <w:t>EndX</w:t>
-      </w:r>
-      <w:proofErr w:type="spellEnd"/>
-      <w:r>
-        <w:rPr>
-          <w:rFonts w:ascii="Courier New" w:hAnsi="Courier New" w:cs="Courier New"/>
-          <w:sz w:val="13"/>
-          <w:szCs w:val="13"/>
-        </w:rPr>
-        <w:t xml:space="preserve">, </w:t>
-      </w:r>
-      <w:proofErr w:type="spellStart"/>
-      <w:r>
-        <w:rPr>
-          <w:rFonts w:ascii="Courier New" w:hAnsi="Courier New" w:cs="Courier New"/>
-          <w:sz w:val="13"/>
-          <w:szCs w:val="13"/>
-        </w:rPr>
-        <w:t>EndY</w:t>
-      </w:r>
-      <w:proofErr w:type="spellEnd"/>
-      <w:r>
-        <w:rPr>
-          <w:rFonts w:ascii="Courier New" w:hAnsi="Courier New" w:cs="Courier New"/>
-          <w:sz w:val="13"/>
-          <w:szCs w:val="13"/>
-        </w:rPr>
-        <w:t xml:space="preserve">, </w:t>
-      </w:r>
-      <w:proofErr w:type="spellStart"/>
-      <w:r>
-        <w:rPr>
-          <w:rFonts w:ascii="Courier New" w:hAnsi="Courier New" w:cs="Courier New"/>
-          <w:sz w:val="13"/>
-          <w:szCs w:val="13"/>
-        </w:rPr>
-        <w:t>circleRadius</w:t>
-      </w:r>
-      <w:proofErr w:type="spellEnd"/>
-      <w:r>
-        <w:rPr>
-          <w:rFonts w:ascii="Courier New" w:hAnsi="Courier New" w:cs="Courier New"/>
-          <w:sz w:val="13"/>
-          <w:szCs w:val="13"/>
-        </w:rPr>
-        <w:t>);</w:t>
-      </w:r>
-    </w:p>
-    <w:p>
-      <w:pPr>
-        <w:pStyle w:val="PlainText"/>
-        <w:rPr>
-          <w:rFonts w:ascii="Courier New" w:hAnsi="Courier New" w:cs="Courier New"/>
-          <w:sz w:val="13"/>
-          <w:szCs w:val="13"/>
-        </w:rPr>
-      </w:pPr>
-      <w:r>
-        <w:rPr>
-          <w:rFonts w:ascii="Courier New" w:hAnsi="Courier New" w:cs="Courier New"/>
-          <w:sz w:val="13"/>
-          <w:szCs w:val="13"/>
-        </w:rPr>
-        <w:t xml:space="preserve">        }</w:t>
-      </w:r>
-    </w:p>
-    <w:p>
-      <w:pPr>
-        <w:pStyle w:val="PlainText"/>
-        <w:rPr>
-          <w:rFonts w:ascii="Courier New" w:hAnsi="Courier New" w:cs="Courier New"/>
-          <w:sz w:val="13"/>
-          <w:szCs w:val="13"/>
-        </w:rPr>
-      </w:pPr>
-    </w:p>
-    <w:p>
-      <w:pPr>
-        <w:pStyle w:val="PlainText"/>
-        <w:rPr>
-          <w:rFonts w:ascii="Courier New" w:hAnsi="Courier New" w:cs="Courier New"/>
-          <w:sz w:val="13"/>
-          <w:szCs w:val="13"/>
-        </w:rPr>
-      </w:pPr>
-      <w:r>
-        <w:rPr>
-          <w:rFonts w:ascii="Courier New" w:hAnsi="Courier New" w:cs="Courier New"/>
-          <w:sz w:val="13"/>
-          <w:szCs w:val="13"/>
-        </w:rPr>
-        <w:t xml:space="preserve">        public override bool </w:t>
-      </w:r>
-      <w:proofErr w:type="spellStart"/>
-      <w:r>
-        <w:rPr>
-          <w:rFonts w:ascii="Courier New" w:hAnsi="Courier New" w:cs="Courier New"/>
-          <w:sz w:val="13"/>
-          <w:szCs w:val="13"/>
-        </w:rPr>
-        <w:t>IsAt</w:t>
-      </w:r>
-      <w:proofErr w:type="spellEnd"/>
-      <w:r>
-        <w:rPr>
-          <w:rFonts w:ascii="Courier New" w:hAnsi="Courier New" w:cs="Courier New"/>
-          <w:sz w:val="13"/>
-          <w:szCs w:val="13"/>
-        </w:rPr>
-        <w:t>(Point2D pt)</w:t>
-      </w:r>
-    </w:p>
-    <w:p>
-      <w:pPr>
-        <w:pStyle w:val="PlainText"/>
-        <w:rPr>
-          <w:rFonts w:ascii="Courier New" w:hAnsi="Courier New" w:cs="Courier New"/>
-          <w:sz w:val="13"/>
-          <w:szCs w:val="13"/>
-        </w:rPr>
-      </w:pPr>
-      <w:r>
-        <w:rPr>
-          <w:rFonts w:ascii="Courier New" w:hAnsi="Courier New" w:cs="Courier New"/>
-          <w:sz w:val="13"/>
-          <w:szCs w:val="13"/>
-        </w:rPr>
-        <w:t xml:space="preserve">        {</w:t>
-      </w:r>
-    </w:p>
-    <w:p>
-      <w:pPr>
-        <w:pStyle w:val="PlainText"/>
-        <w:rPr>
-          <w:rFonts w:ascii="Courier New" w:hAnsi="Courier New" w:cs="Courier New"/>
-          <w:sz w:val="13"/>
-          <w:szCs w:val="13"/>
-        </w:rPr>
-      </w:pPr>
-      <w:r>
-        <w:rPr>
-          <w:rFonts w:ascii="Courier New" w:hAnsi="Courier New" w:cs="Courier New"/>
-          <w:sz w:val="13"/>
-          <w:szCs w:val="13"/>
-        </w:rPr>
         <w:t xml:space="preserve">            return </w:t>
       </w:r>
       <w:proofErr w:type="spellStart"/>
@@ -6036,25 +6018,7 @@
           <w:sz w:val="13"/>
           <w:szCs w:val="13"/>
         </w:rPr>
-        <w:t xml:space="preserve">, Y = </w:t>
-      </w:r>
-      <w:proofErr w:type="spellStart"/>
-      <w:r>
-        <w:rPr>
-          <w:rFonts w:ascii="Courier New" w:hAnsi="Courier New" w:cs="Courier New"/>
-          <w:sz w:val="13"/>
-          <w:szCs w:val="13"/>
-        </w:rPr>
-        <w:t>this.Y</w:t>
-      </w:r>
-      <w:proofErr w:type="spellEnd"/>
-      <w:r>
-        <w:rPr>
-          <w:rFonts w:ascii="Courier New" w:hAnsi="Courier New" w:cs="Courier New"/>
-          <w:sz w:val="13"/>
-          <w:szCs w:val="13"/>
-        </w:rPr>
-        <w:t>},</w:t>
+        <w:t>, Y = this.Y},</w:t>
       </w:r>
     </w:p>
     <w:p>
@@ -6454,16 +6418,14 @@
         </w:rPr>
         <w:t xml:space="preserve">            </w:t>
       </w:r>
-      <w:proofErr w:type="spellStart"/>
-      <w:r>
-        <w:rPr>
-          <w:rFonts w:ascii="Courier New" w:hAnsi="Courier New" w:cs="Courier New"/>
-          <w:sz w:val="13"/>
-          <w:szCs w:val="13"/>
-        </w:rPr>
-        <w:t>Rectangele</w:t>
-      </w:r>
-      <w:proofErr w:type="spellEnd"/>
+      <w:r>
+        <w:rPr>
+          <w:rFonts w:ascii="Courier New" w:hAnsi="Courier New" w:cs="Courier New"/>
+          <w:sz w:val="13"/>
+          <w:szCs w:val="13"/>
+        </w:rPr>
+        <w:t>Rectangle</w:t>
+      </w:r>
       <w:r>
         <w:rPr>
           <w:rFonts w:ascii="Courier New" w:hAnsi="Courier New" w:cs="Courier New"/>
@@ -7031,7 +6993,15 @@
           <w:sz w:val="13"/>
           <w:szCs w:val="13"/>
         </w:rPr>
-        <w:t>ShapeKind.Rectangele</w:t>
+        <w:t>ShapeKind.Rectang</w:t>
+      </w:r>
+      <w:r>
+        <w:rPr>
+          <w:rFonts w:ascii="Courier New" w:hAnsi="Courier New" w:cs="Courier New"/>
+          <w:sz w:val="13"/>
+          <w:szCs w:val="13"/>
+        </w:rPr>
+        <w:t>le</w:t>
       </w:r>
       <w:proofErr w:type="spellEnd"/>
       <w:r>
@@ -7637,25 +7607,7 @@
           <w:sz w:val="13"/>
           <w:szCs w:val="13"/>
         </w:rPr>
-        <w:t xml:space="preserve"> = new </w:t>
-      </w:r>
-      <w:proofErr w:type="spellStart"/>
-      <w:r>
-        <w:rPr>
-          <w:rFonts w:ascii="Courier New" w:hAnsi="Courier New" w:cs="Courier New"/>
-          <w:sz w:val="13"/>
-          <w:szCs w:val="13"/>
-        </w:rPr>
-        <w:t>MyCircle</w:t>
-      </w:r>
-      <w:proofErr w:type="spellEnd"/>
-      <w:r>
-        <w:rPr>
-          <w:rFonts w:ascii="Courier New" w:hAnsi="Courier New" w:cs="Courier New"/>
-          <w:sz w:val="13"/>
-          <w:szCs w:val="13"/>
-        </w:rPr>
-        <w:t>();</w:t>
+        <w:t xml:space="preserve"> = new MyCircle();</w:t>
       </w:r>
     </w:p>
     <w:p>
@@ -7909,25 +7861,7 @@
           <w:sz w:val="13"/>
           <w:szCs w:val="13"/>
         </w:rPr>
-        <w:t xml:space="preserve"> = new </w:t>
-      </w:r>
-      <w:proofErr w:type="spellStart"/>
-      <w:r>
-        <w:rPr>
-          <w:rFonts w:ascii="Courier New" w:hAnsi="Courier New" w:cs="Courier New"/>
-          <w:sz w:val="13"/>
-          <w:szCs w:val="13"/>
-        </w:rPr>
-        <w:t>MyRectangle</w:t>
-      </w:r>
-      <w:proofErr w:type="spellEnd"/>
-      <w:r>
-        <w:rPr>
-          <w:rFonts w:ascii="Courier New" w:hAnsi="Courier New" w:cs="Courier New"/>
-          <w:sz w:val="13"/>
-          <w:szCs w:val="13"/>
-        </w:rPr>
-        <w:t>();</w:t>
+        <w:t xml:space="preserve"> = new MyRectangle();</w:t>
       </w:r>
     </w:p>
     <w:p>

</xml_diff>